<commit_message>
Made a slight change to function dock
</commit_message>
<xml_diff>
--- a/010-Function Basics.docx
+++ b/010-Function Basics.docx
@@ -17,8 +17,6 @@
           <w14:ligatures w14:val="none"/>
         </w:rPr>
       </w:pPr>
-      <w:bookmarkStart w:id="0" w:name="_GoBack"/>
-      <w:bookmarkEnd w:id="0"/>
       <w:r>
         <w:rPr>
           <w:rFonts w:ascii="Roboto" w:eastAsia="Times New Roman" w:hAnsi="Roboto" w:cs="Times New Roman"/>
@@ -1041,7 +1039,31 @@
           <w:lang w:eastAsia="en-GB"/>
           <w14:ligatures w14:val="none"/>
         </w:rPr>
-        <w:t>. c:\users\mike\documents\scripts\myFunction.ps1</w:t>
+        <w:t>. c:\users\</w:t>
+      </w:r>
+      <w:r>
+        <w:rPr>
+          <w:rFonts w:ascii="Consolas" w:eastAsia="Times New Roman" w:hAnsi="Consolas" w:cs="Courier New"/>
+          <w:color w:val="E83E8C"/>
+          <w:kern w:val="0"/>
+          <w:sz w:val="18"/>
+          <w:szCs w:val="18"/>
+          <w:lang w:eastAsia="en-GB"/>
+          <w14:ligatures w14:val="none"/>
+        </w:rPr>
+        <w:t>nameofuserprofile</w:t>
+      </w:r>
+      <w:r>
+        <w:rPr>
+          <w:rFonts w:ascii="Consolas" w:eastAsia="Times New Roman" w:hAnsi="Consolas" w:cs="Courier New"/>
+          <w:color w:val="E83E8C"/>
+          <w:kern w:val="0"/>
+          <w:sz w:val="18"/>
+          <w:szCs w:val="18"/>
+          <w:lang w:eastAsia="en-GB"/>
+          <w14:ligatures w14:val="none"/>
+        </w:rPr>
+        <w:t>\documents\scripts\myFunction.ps1</w:t>
       </w:r>
     </w:p>
     <w:p>

</xml_diff>